<commit_message>
task 2 word doc fix
</commit_message>
<xml_diff>
--- a/02_Project/Milestone_2/Task_02/Task_02.docx
+++ b/02_Project/Milestone_2/Task_02/Task_02.docx
@@ -59,7 +59,7 @@
         <w:tab/>
       </w:r>
       <w:r>
-        <w:t xml:space="preserve">1. Data Preparation &amp; Standardization</w:t>
+        <w:t xml:space="preserve">Data Preparation &amp; Standardization</w:t>
       </w:r>
     </w:p>
     <w:bookmarkStart w:id="20" w:name="setup-global-variables"/>
@@ -77,7 +77,7 @@
         <w:tab/>
       </w:r>
       <w:r>
-        <w:t xml:space="preserve">1.0 Setup Global Variables</w:t>
+        <w:t xml:space="preserve">Setup Global Variables</w:t>
       </w:r>
     </w:p>
     <w:p>
@@ -1772,7 +1772,7 @@
         <w:tab/>
       </w:r>
       <w:r>
-        <w:t xml:space="preserve">1.1 Load All Datasets</w:t>
+        <w:t xml:space="preserve">Load All Datasets</w:t>
       </w:r>
     </w:p>
     <w:p>
@@ -2790,7 +2790,7 @@
         <w:tab/>
       </w:r>
       <w:r>
-        <w:t xml:space="preserve">1.2 Standardize Field Structure</w:t>
+        <w:t xml:space="preserve">Standardize Field Structure</w:t>
       </w:r>
     </w:p>
     <w:p>
@@ -8901,7 +8901,7 @@
         <w:tab/>
       </w:r>
       <w:r>
-        <w:t xml:space="preserve">2. Field Quality Assessment</w:t>
+        <w:t xml:space="preserve">Field Quality Assessment</w:t>
       </w:r>
     </w:p>
     <w:bookmarkStart w:id="24" w:name="comprehensive-field-quality-analysis"/>
@@ -8919,7 +8919,7 @@
         <w:tab/>
       </w:r>
       <w:r>
-        <w:t xml:space="preserve">2.1 Comprehensive Field Quality Analysis</w:t>
+        <w:t xml:space="preserve">Comprehensive Field Quality Analysis</w:t>
       </w:r>
     </w:p>
     <w:p>
@@ -17383,7 +17383,7 @@
         <w:tab/>
       </w:r>
       <w:r>
-        <w:t xml:space="preserve">2.2 Quality Issues Identification</w:t>
+        <w:t xml:space="preserve">Quality Issues Identification</w:t>
       </w:r>
     </w:p>
     <w:p>
@@ -21636,7 +21636,7 @@
         <w:tab/>
       </w:r>
       <w:r>
-        <w:t xml:space="preserve">3. Cross-Dataset Correlation Analysis</w:t>
+        <w:t xml:space="preserve">Cross-Dataset Correlation Analysis</w:t>
       </w:r>
     </w:p>
     <w:bookmarkStart w:id="27" w:name="calculate-average-correlation-matrix"/>
@@ -21654,7 +21654,7 @@
         <w:tab/>
       </w:r>
       <w:r>
-        <w:t xml:space="preserve">3.1 Calculate Average Correlation Matrix</w:t>
+        <w:t xml:space="preserve">Calculate Average Correlation Matrix</w:t>
       </w:r>
     </w:p>
     <w:p>
@@ -27584,7 +27584,7 @@
         <w:tab/>
       </w:r>
       <w:r>
-        <w:t xml:space="preserve">4. Feature Importance &amp; Variance Analysis</w:t>
+        <w:t xml:space="preserve">Feature Importance &amp; Variance Analysis</w:t>
       </w:r>
     </w:p>
     <w:bookmarkStart w:id="29" w:name="Xdae376c8beff53cf54f6b156ccf88bc5b065c43"/>
@@ -27602,7 +27602,7 @@
         <w:tab/>
       </w:r>
       <w:r>
-        <w:t xml:space="preserve">4.1 Variance and Information Content Analysis</w:t>
+        <w:t xml:space="preserve">Variance and Information Content Analysis</w:t>
       </w:r>
     </w:p>
     <w:p>
@@ -32877,7 +32877,7 @@
         <w:tab/>
       </w:r>
       <w:r>
-        <w:t xml:space="preserve">5. Field Importance Weighting</w:t>
+        <w:t xml:space="preserve">Field Importance Weighting</w:t>
       </w:r>
     </w:p>
     <w:bookmarkStart w:id="31" w:name="field-scoring-and-recommendations"/>
@@ -32895,7 +32895,7 @@
         <w:tab/>
       </w:r>
       <w:r>
-        <w:t xml:space="preserve">5.1 Field Scoring and Recommendations</w:t>
+        <w:t xml:space="preserve">Field Scoring and Recommendations</w:t>
       </w:r>
     </w:p>
     <w:p>
@@ -39452,7 +39452,7 @@
         <w:tab/>
       </w:r>
       <w:r>
-        <w:t xml:space="preserve">6. Dataset Quality Comparison</w:t>
+        <w:t xml:space="preserve">Dataset Quality Comparison</w:t>
       </w:r>
     </w:p>
     <w:bookmarkStart w:id="33" w:name="basic-dataset-rankings"/>
@@ -39470,7 +39470,7 @@
         <w:tab/>
       </w:r>
       <w:r>
-        <w:t xml:space="preserve">6.1 Basic Dataset Rankings</w:t>
+        <w:t xml:space="preserve">Basic Dataset Rankings</w:t>
       </w:r>
     </w:p>
     <w:p>
@@ -41989,7 +41989,7 @@
         <w:tab/>
       </w:r>
       <w:r>
-        <w:t xml:space="preserve">7. Summary and Recommendations</w:t>
+        <w:t xml:space="preserve">Summary and Recommendations</w:t>
       </w:r>
     </w:p>
     <w:bookmarkStart w:id="35" w:name="key-findings-summary"/>
@@ -42007,7 +42007,7 @@
         <w:tab/>
       </w:r>
       <w:r>
-        <w:t xml:space="preserve">7.1 Key Findings Summary</w:t>
+        <w:t xml:space="preserve">Key Findings Summary</w:t>
       </w:r>
     </w:p>
     <w:p>
@@ -44440,7 +44440,7 @@
         <w:tab/>
       </w:r>
       <w:r>
-        <w:t xml:space="preserve">7.2 Final Dataset and Field Selection Decisions</w:t>
+        <w:t xml:space="preserve">Final Dataset and Field Selection Decisions</w:t>
       </w:r>
     </w:p>
     <w:p>
@@ -45950,430 +45950,6 @@
       </w:r>
       <w:r>
         <w:t xml:space="preserve">5. Validate data types and ranges for all retained fields</w:t>
-      </w:r>
-    </w:p>
-    <w:p>
-      <w:pPr>
-        <w:pStyle w:val="SourceCode"/>
-      </w:pPr>
-      <w:r>
-        <w:rPr>
-          <w:rStyle w:val="FunctionTok"/>
-        </w:rPr>
-        <w:t xml:space="preserve">sessionInfo</w:t>
-      </w:r>
-      <w:r>
-        <w:rPr>
-          <w:rStyle w:val="NormalTok"/>
-        </w:rPr>
-        <w:t xml:space="preserve">()</w:t>
-      </w:r>
-    </w:p>
-    <w:p>
-      <w:pPr>
-        <w:pStyle w:val="SourceCode"/>
-      </w:pPr>
-      <w:r>
-        <w:rPr>
-          <w:rStyle w:val="VerbatimChar"/>
-        </w:rPr>
-        <w:t xml:space="preserve">## R version 4.5.1 (2025-06-13 ucrt)</w:t>
-      </w:r>
-      <w:r>
-        <w:br/>
-      </w:r>
-      <w:r>
-        <w:rPr>
-          <w:rStyle w:val="VerbatimChar"/>
-        </w:rPr>
-        <w:t xml:space="preserve">## Platform: x86_64-w64-mingw32/x64</w:t>
-      </w:r>
-      <w:r>
-        <w:br/>
-      </w:r>
-      <w:r>
-        <w:rPr>
-          <w:rStyle w:val="VerbatimChar"/>
-        </w:rPr>
-        <w:t xml:space="preserve">## Running under: Windows 11 x64 (build 26100)</w:t>
-      </w:r>
-      <w:r>
-        <w:br/>
-      </w:r>
-      <w:r>
-        <w:rPr>
-          <w:rStyle w:val="VerbatimChar"/>
-        </w:rPr>
-        <w:t xml:space="preserve">## </w:t>
-      </w:r>
-      <w:r>
-        <w:br/>
-      </w:r>
-      <w:r>
-        <w:rPr>
-          <w:rStyle w:val="VerbatimChar"/>
-        </w:rPr>
-        <w:t xml:space="preserve">## Matrix products: default</w:t>
-      </w:r>
-      <w:r>
-        <w:br/>
-      </w:r>
-      <w:r>
-        <w:rPr>
-          <w:rStyle w:val="VerbatimChar"/>
-        </w:rPr>
-        <w:t xml:space="preserve">##   LAPACK version 3.12.1</w:t>
-      </w:r>
-      <w:r>
-        <w:br/>
-      </w:r>
-      <w:r>
-        <w:rPr>
-          <w:rStyle w:val="VerbatimChar"/>
-        </w:rPr>
-        <w:t xml:space="preserve">## </w:t>
-      </w:r>
-      <w:r>
-        <w:br/>
-      </w:r>
-      <w:r>
-        <w:rPr>
-          <w:rStyle w:val="VerbatimChar"/>
-        </w:rPr>
-        <w:t xml:space="preserve">## locale:</w:t>
-      </w:r>
-      <w:r>
-        <w:br/>
-      </w:r>
-      <w:r>
-        <w:rPr>
-          <w:rStyle w:val="VerbatimChar"/>
-        </w:rPr>
-        <w:t xml:space="preserve">## [1] LC_COLLATE=English_United Kingdom.utf8 </w:t>
-      </w:r>
-      <w:r>
-        <w:br/>
-      </w:r>
-      <w:r>
-        <w:rPr>
-          <w:rStyle w:val="VerbatimChar"/>
-        </w:rPr>
-        <w:t xml:space="preserve">## [2] LC_CTYPE=English_United Kingdom.utf8   </w:t>
-      </w:r>
-      <w:r>
-        <w:br/>
-      </w:r>
-      <w:r>
-        <w:rPr>
-          <w:rStyle w:val="VerbatimChar"/>
-        </w:rPr>
-        <w:t xml:space="preserve">## [3] LC_MONETARY=English_United Kingdom.utf8</w:t>
-      </w:r>
-      <w:r>
-        <w:br/>
-      </w:r>
-      <w:r>
-        <w:rPr>
-          <w:rStyle w:val="VerbatimChar"/>
-        </w:rPr>
-        <w:t xml:space="preserve">## [4] LC_NUMERIC=C                           </w:t>
-      </w:r>
-      <w:r>
-        <w:br/>
-      </w:r>
-      <w:r>
-        <w:rPr>
-          <w:rStyle w:val="VerbatimChar"/>
-        </w:rPr>
-        <w:t xml:space="preserve">## [5] LC_TIME=English_United Kingdom.utf8    </w:t>
-      </w:r>
-      <w:r>
-        <w:br/>
-      </w:r>
-      <w:r>
-        <w:rPr>
-          <w:rStyle w:val="VerbatimChar"/>
-        </w:rPr>
-        <w:t xml:space="preserve">## </w:t>
-      </w:r>
-      <w:r>
-        <w:br/>
-      </w:r>
-      <w:r>
-        <w:rPr>
-          <w:rStyle w:val="VerbatimChar"/>
-        </w:rPr>
-        <w:t xml:space="preserve">## time zone: Africa/Johannesburg</w:t>
-      </w:r>
-      <w:r>
-        <w:br/>
-      </w:r>
-      <w:r>
-        <w:rPr>
-          <w:rStyle w:val="VerbatimChar"/>
-        </w:rPr>
-        <w:t xml:space="preserve">## tzcode source: internal</w:t>
-      </w:r>
-      <w:r>
-        <w:br/>
-      </w:r>
-      <w:r>
-        <w:rPr>
-          <w:rStyle w:val="VerbatimChar"/>
-        </w:rPr>
-        <w:t xml:space="preserve">## </w:t>
-      </w:r>
-      <w:r>
-        <w:br/>
-      </w:r>
-      <w:r>
-        <w:rPr>
-          <w:rStyle w:val="VerbatimChar"/>
-        </w:rPr>
-        <w:t xml:space="preserve">## attached base packages:</w:t>
-      </w:r>
-      <w:r>
-        <w:br/>
-      </w:r>
-      <w:r>
-        <w:rPr>
-          <w:rStyle w:val="VerbatimChar"/>
-        </w:rPr>
-        <w:t xml:space="preserve">## [1] grid      stats     graphics  grDevices utils     datasets  methods  </w:t>
-      </w:r>
-      <w:r>
-        <w:br/>
-      </w:r>
-      <w:r>
-        <w:rPr>
-          <w:rStyle w:val="VerbatimChar"/>
-        </w:rPr>
-        <w:t xml:space="preserve">## [8] base     </w:t>
-      </w:r>
-      <w:r>
-        <w:br/>
-      </w:r>
-      <w:r>
-        <w:rPr>
-          <w:rStyle w:val="VerbatimChar"/>
-        </w:rPr>
-        <w:t xml:space="preserve">## </w:t>
-      </w:r>
-      <w:r>
-        <w:br/>
-      </w:r>
-      <w:r>
-        <w:rPr>
-          <w:rStyle w:val="VerbatimChar"/>
-        </w:rPr>
-        <w:t xml:space="preserve">## other attached packages:</w:t>
-      </w:r>
-      <w:r>
-        <w:br/>
-      </w:r>
-      <w:r>
-        <w:rPr>
-          <w:rStyle w:val="VerbatimChar"/>
-        </w:rPr>
-        <w:t xml:space="preserve">##  [1] gt_1.0.0         moments_0.14.1   car_3.1-3        carData_3.0-5   </w:t>
-      </w:r>
-      <w:r>
-        <w:br/>
-      </w:r>
-      <w:r>
-        <w:rPr>
-          <w:rStyle w:val="VerbatimChar"/>
-        </w:rPr>
-        <w:t xml:space="preserve">##  [5] VIM_6.2.2        colorspace_2.1-1 factoextra_1.0.7 psych_2.5.6     </w:t>
-      </w:r>
-      <w:r>
-        <w:br/>
-      </w:r>
-      <w:r>
-        <w:rPr>
-          <w:rStyle w:val="VerbatimChar"/>
-        </w:rPr>
-        <w:t xml:space="preserve">##  [9] corrplot_0.95    janitor_2.2.1    lubridate_1.9.4  forcats_1.0.0   </w:t>
-      </w:r>
-      <w:r>
-        <w:br/>
-      </w:r>
-      <w:r>
-        <w:rPr>
-          <w:rStyle w:val="VerbatimChar"/>
-        </w:rPr>
-        <w:t xml:space="preserve">## [13] stringr_1.5.1    dplyr_1.1.4      purrr_1.1.0      readr_2.1.5     </w:t>
-      </w:r>
-      <w:r>
-        <w:br/>
-      </w:r>
-      <w:r>
-        <w:rPr>
-          <w:rStyle w:val="VerbatimChar"/>
-        </w:rPr>
-        <w:t xml:space="preserve">## [17] tidyr_1.3.1      tibble_3.3.0     ggplot2_3.5.2    tidyverse_2.0.0 </w:t>
-      </w:r>
-      <w:r>
-        <w:br/>
-      </w:r>
-      <w:r>
-        <w:rPr>
-          <w:rStyle w:val="VerbatimChar"/>
-        </w:rPr>
-        <w:t xml:space="preserve">## </w:t>
-      </w:r>
-      <w:r>
-        <w:br/>
-      </w:r>
-      <w:r>
-        <w:rPr>
-          <w:rStyle w:val="VerbatimChar"/>
-        </w:rPr>
-        <w:t xml:space="preserve">## loaded via a namespace (and not attached):</w:t>
-      </w:r>
-      <w:r>
-        <w:br/>
-      </w:r>
-      <w:r>
-        <w:rPr>
-          <w:rStyle w:val="VerbatimChar"/>
-        </w:rPr>
-        <w:t xml:space="preserve">##  [1] gtable_0.3.6       xfun_0.52          ggrepel_0.9.6      lattice_0.22-7    </w:t>
-      </w:r>
-      <w:r>
-        <w:br/>
-      </w:r>
-      <w:r>
-        <w:rPr>
-          <w:rStyle w:val="VerbatimChar"/>
-        </w:rPr>
-        <w:t xml:space="preserve">##  [5] tzdb_0.5.0         vctrs_0.6.5        tools_4.5.1        generics_0.1.4    </w:t>
-      </w:r>
-      <w:r>
-        <w:br/>
-      </w:r>
-      <w:r>
-        <w:rPr>
-          <w:rStyle w:val="VerbatimChar"/>
-        </w:rPr>
-        <w:t xml:space="preserve">##  [9] parallel_4.5.1     proxy_0.4-27       DEoptimR_1.1-4     pkgconfig_2.0.3   </w:t>
-      </w:r>
-      <w:r>
-        <w:br/>
-      </w:r>
-      <w:r>
-        <w:rPr>
-          <w:rStyle w:val="VerbatimChar"/>
-        </w:rPr>
-        <w:t xml:space="preserve">## [13] Matrix_1.7-3       data.table_1.17.8  RColorBrewer_1.1-3 lifecycle_1.0.4   </w:t>
-      </w:r>
-      <w:r>
-        <w:br/>
-      </w:r>
-      <w:r>
-        <w:rPr>
-          <w:rStyle w:val="VerbatimChar"/>
-        </w:rPr>
-        <w:t xml:space="preserve">## [17] compiler_4.5.1     farver_2.1.2       mnormt_2.1.1       snakecase_0.11.1  </w:t>
-      </w:r>
-      <w:r>
-        <w:br/>
-      </w:r>
-      <w:r>
-        <w:rPr>
-          <w:rStyle w:val="VerbatimChar"/>
-        </w:rPr>
-        <w:t xml:space="preserve">## [21] htmltools_0.5.8.1  class_7.3-23       yaml_2.3.10        Formula_1.2-5     </w:t>
-      </w:r>
-      <w:r>
-        <w:br/>
-      </w:r>
-      <w:r>
-        <w:rPr>
-          <w:rStyle w:val="VerbatimChar"/>
-        </w:rPr>
-        <w:t xml:space="preserve">## [25] crayon_1.5.3       pillar_1.11.0      MASS_7.3-65        boot_1.3-31       </w:t>
-      </w:r>
-      <w:r>
-        <w:br/>
-      </w:r>
-      <w:r>
-        <w:rPr>
-          <w:rStyle w:val="VerbatimChar"/>
-        </w:rPr>
-        <w:t xml:space="preserve">## [29] abind_1.4-8        nlme_3.1-168       robustbase_0.99-6  tidyselect_1.2.1  </w:t>
-      </w:r>
-      <w:r>
-        <w:br/>
-      </w:r>
-      <w:r>
-        <w:rPr>
-          <w:rStyle w:val="VerbatimChar"/>
-        </w:rPr>
-        <w:t xml:space="preserve">## [33] digest_0.6.37      stringi_1.8.7      fastmap_1.2.0      cli_3.6.5         </w:t>
-      </w:r>
-      <w:r>
-        <w:br/>
-      </w:r>
-      <w:r>
-        <w:rPr>
-          <w:rStyle w:val="VerbatimChar"/>
-        </w:rPr>
-        <w:t xml:space="preserve">## [37] magrittr_2.0.3     vcd_1.4-13         e1071_1.7-16       withr_3.0.2       </w:t>
-      </w:r>
-      <w:r>
-        <w:br/>
-      </w:r>
-      <w:r>
-        <w:rPr>
-          <w:rStyle w:val="VerbatimChar"/>
-        </w:rPr>
-        <w:t xml:space="preserve">## [41] scales_1.4.0       bit64_4.6.0-1      sp_2.2-0           timechange_0.3.0  </w:t>
-      </w:r>
-      <w:r>
-        <w:br/>
-      </w:r>
-      <w:r>
-        <w:rPr>
-          <w:rStyle w:val="VerbatimChar"/>
-        </w:rPr>
-        <w:t xml:space="preserve">## [45] rmarkdown_2.29     bit_4.6.0          nnet_7.3-20        ranger_0.17.0     </w:t>
-      </w:r>
-      <w:r>
-        <w:br/>
-      </w:r>
-      <w:r>
-        <w:rPr>
-          <w:rStyle w:val="VerbatimChar"/>
-        </w:rPr>
-        <w:t xml:space="preserve">## [49] zoo_1.8-14         hms_1.1.3          evaluate_1.0.5     knitr_1.50        </w:t>
-      </w:r>
-      <w:r>
-        <w:br/>
-      </w:r>
-      <w:r>
-        <w:rPr>
-          <w:rStyle w:val="VerbatimChar"/>
-        </w:rPr>
-        <w:t xml:space="preserve">## [53] laeken_0.5.3       lmtest_0.9-40      rlang_1.1.6        Rcpp_1.1.0        </w:t>
-      </w:r>
-      <w:r>
-        <w:br/>
-      </w:r>
-      <w:r>
-        <w:rPr>
-          <w:rStyle w:val="VerbatimChar"/>
-        </w:rPr>
-        <w:t xml:space="preserve">## [57] glue_1.8.0         xml2_1.4.0         vroom_1.6.5        rstudioapi_0.17.1 </w:t>
-      </w:r>
-      <w:r>
-        <w:br/>
-      </w:r>
-      <w:r>
-        <w:rPr>
-          <w:rStyle w:val="VerbatimChar"/>
-        </w:rPr>
-        <w:t xml:space="preserve">## [61] R6_2.6.1</w:t>
       </w:r>
     </w:p>
     <w:bookmarkEnd w:id="41"/>

</xml_diff>